<commit_message>
Add image parameter to CornerDetection constructor and update views.py to use it
</commit_message>
<xml_diff>
--- a/аRS/Дипломска.docx
+++ b/аRS/Дипломска.docx
@@ -3464,19 +3464,7 @@
         <w:rPr>
           <w:lang w:val="mk-MK"/>
         </w:rPr>
-        <w:t xml:space="preserve">За менаџирање </w:t>
-      </w:r>
-      <w:r>
-        <w:rPr>
-          <w:lang w:val="mk-MK"/>
-        </w:rPr>
-        <w:t>на</w:t>
-      </w:r>
-      <w:r>
-        <w:rPr>
-          <w:lang w:val="mk-MK"/>
-        </w:rPr>
-        <w:t xml:space="preserve"> </w:t>
+        <w:t xml:space="preserve">За менаџирање на </w:t>
       </w:r>
       <w:proofErr w:type="spellStart"/>
       <w:r>
@@ -3490,31 +3478,16 @@
         <w:rPr>
           <w:lang w:val="mk-MK"/>
         </w:rPr>
-        <w:t xml:space="preserve"> на апликацијата</w:t>
-      </w:r>
-      <w:r>
-        <w:rPr>
-          <w:lang w:val="mk-MK"/>
-        </w:rPr>
-        <w:t xml:space="preserve"> одлучив да користам </w:t>
-      </w:r>
-      <w:r>
-        <w:t>Python</w:t>
-      </w:r>
-      <w:r>
-        <w:t xml:space="preserve"> </w:t>
-      </w:r>
-      <w:r>
-        <w:rPr>
-          <w:lang w:val="mk-MK"/>
-        </w:rPr>
-        <w:t xml:space="preserve">од причини </w:t>
-      </w:r>
-      <w:r>
-        <w:rPr>
-          <w:lang w:val="mk-MK"/>
-        </w:rPr>
-        <w:t xml:space="preserve">за лесна интеграција на моделот за препознавање шаховски фигури и моделот за препознавање шаховска табла со кодот за процесирање на барање и одговори до </w:t>
+        <w:t xml:space="preserve"> на апликацијата одлучив да користам </w:t>
+      </w:r>
+      <w:r>
+        <w:t xml:space="preserve">Python </w:t>
+      </w:r>
+      <w:r>
+        <w:rPr>
+          <w:lang w:val="mk-MK"/>
+        </w:rPr>
+        <w:t xml:space="preserve">од причини за лесна интеграција на моделот за препознавање шаховски фигури и моделот за препознавање шаховска табла со кодот за процесирање на барање и одговори до </w:t>
       </w:r>
       <w:proofErr w:type="spellStart"/>
       <w:r>
@@ -3882,11 +3855,57 @@
     <w:p>
       <w:pPr>
         <w:rPr>
-          <w:b/>
-          <w:bCs/>
-          <w:lang w:val="mk-MK"/>
-        </w:rPr>
-      </w:pPr>
+          <w:lang w:val="mk-MK"/>
+        </w:rPr>
+      </w:pPr>
+      <w:r>
+        <w:rPr>
+          <w:lang w:val="mk-MK"/>
+        </w:rPr>
+        <w:t xml:space="preserve">Структурата на </w:t>
+      </w:r>
+      <w:proofErr w:type="spellStart"/>
+      <w:r>
+        <w:rPr>
+          <w:lang w:val="mk-MK"/>
+        </w:rPr>
+        <w:t>фронтендот</w:t>
+      </w:r>
+      <w:proofErr w:type="spellEnd"/>
+      <w:r>
+        <w:rPr>
+          <w:lang w:val="mk-MK"/>
+        </w:rPr>
+        <w:t xml:space="preserve"> е дизајниран во стил на </w:t>
+      </w:r>
+      <w:proofErr w:type="spellStart"/>
+      <w:r>
+        <w:rPr>
+          <w:lang w:val="mk-MK"/>
+        </w:rPr>
+        <w:t>дјанго</w:t>
+      </w:r>
+      <w:proofErr w:type="spellEnd"/>
+      <w:r>
+        <w:rPr>
+          <w:lang w:val="mk-MK"/>
+        </w:rPr>
+        <w:t xml:space="preserve"> апликација , целиот </w:t>
+      </w:r>
+      <w:proofErr w:type="spellStart"/>
+      <w:r>
+        <w:rPr>
+          <w:lang w:val="mk-MK"/>
+        </w:rPr>
+        <w:t>фронтенд</w:t>
+      </w:r>
+      <w:proofErr w:type="spellEnd"/>
+      <w:r>
+        <w:rPr>
+          <w:lang w:val="mk-MK"/>
+        </w:rPr>
+        <w:t xml:space="preserve"> код е ставен во д</w:t>
+      </w:r>
     </w:p>
     <w:p>
       <w:pPr>
@@ -3906,7 +3925,7 @@
         </w:rPr>
         <w:lastRenderedPageBreak/>
         <w:drawing>
-          <wp:inline distT="0" distB="0" distL="0" distR="0" wp14:anchorId="2D2119D8" wp14:editId="3E54F9BC">
+          <wp:inline distT="0" distB="0" distL="0" distR="0" wp14:anchorId="2D2119D8" wp14:editId="52B9C446">
             <wp:extent cx="5800970" cy="2440390"/>
             <wp:effectExtent l="209550" t="76200" r="219075" b="169545"/>
             <wp:docPr id="1993533617" name="Picture 1"/>
@@ -3979,7 +3998,7 @@
           <w:lang w:val="mk-MK"/>
         </w:rPr>
         <w:drawing>
-          <wp:inline distT="0" distB="0" distL="0" distR="0" wp14:anchorId="134E3B99" wp14:editId="27248026">
+          <wp:inline distT="0" distB="0" distL="0" distR="0" wp14:anchorId="134E3B99" wp14:editId="36115A16">
             <wp:extent cx="5789502" cy="2515453"/>
             <wp:effectExtent l="209550" t="76200" r="211455" b="170815"/>
             <wp:docPr id="1253665269" name="Picture 2"/>
@@ -4053,7 +4072,7 @@
         </w:rPr>
         <w:lastRenderedPageBreak/>
         <w:drawing>
-          <wp:inline distT="0" distB="0" distL="0" distR="0" wp14:anchorId="3B2E697F" wp14:editId="6A57033F">
+          <wp:inline distT="0" distB="0" distL="0" distR="0" wp14:anchorId="3B2E697F" wp14:editId="017D1167">
             <wp:extent cx="5720402" cy="2988526"/>
             <wp:effectExtent l="209550" t="76200" r="204470" b="193040"/>
             <wp:docPr id="1217396581" name="Picture 3"/>
@@ -4126,7 +4145,7 @@
           <w:lang w:val="mk-MK"/>
         </w:rPr>
         <w:drawing>
-          <wp:inline distT="0" distB="0" distL="0" distR="0" wp14:anchorId="53D4743A" wp14:editId="4180194A">
+          <wp:inline distT="0" distB="0" distL="0" distR="0" wp14:anchorId="53D4743A" wp14:editId="422E3391">
             <wp:extent cx="5754522" cy="2540262"/>
             <wp:effectExtent l="209550" t="76200" r="208280" b="165100"/>
             <wp:docPr id="1064199246" name="Picture 4"/>
@@ -4200,7 +4219,7 @@
         </w:rPr>
         <w:lastRenderedPageBreak/>
         <w:drawing>
-          <wp:inline distT="0" distB="0" distL="0" distR="0" wp14:anchorId="4E37FE91" wp14:editId="47988701">
+          <wp:inline distT="0" distB="0" distL="0" distR="0" wp14:anchorId="4E37FE91" wp14:editId="5597F8BC">
             <wp:extent cx="5652163" cy="2988410"/>
             <wp:effectExtent l="209550" t="76200" r="215265" b="193040"/>
             <wp:docPr id="1379221882" name="Picture 5"/>
@@ -4273,7 +4292,7 @@
           <w:lang w:val="mk-MK"/>
         </w:rPr>
         <w:drawing>
-          <wp:inline distT="0" distB="0" distL="0" distR="0" wp14:anchorId="3794538A" wp14:editId="51BC8072">
+          <wp:inline distT="0" distB="0" distL="0" distR="0" wp14:anchorId="3794538A" wp14:editId="48CC02E5">
             <wp:extent cx="5658987" cy="2591657"/>
             <wp:effectExtent l="209550" t="76200" r="208915" b="170815"/>
             <wp:docPr id="1399738269" name="Picture 6"/>

</xml_diff>